<commit_message>
save update template docx
</commit_message>
<xml_diff>
--- a/content/post/2023-12/generer-un-document-word-avec-opemxml-powertools-et-csharp/documents/template.docx
+++ b/content/post/2023-12/generer-un-document-word-avec-opemxml-powertools-et-csharp/documents/template.docx
@@ -25,12 +25,31 @@
         <w:rPr>
           <w:lang w:val="en-CH"/>
         </w:rPr>
-        <w:t>{{Address}}</w:t>
+        <w:t>{{</w:t>
+      </w:r>
+      <w:proofErr w:type="spellStart"/>
+      <w:r>
+        <w:rPr>
+          <w:lang w:val="en-CH"/>
+        </w:rPr>
+        <w:t>Address</w:t>
+      </w:r>
+      <w:r>
+        <w:rPr>
+          <w:lang w:val="en-CH"/>
+        </w:rPr>
+        <w:t>Lane</w:t>
+      </w:r>
+      <w:proofErr w:type="spellEnd"/>
+      <w:r>
+        <w:rPr>
+          <w:lang w:val="en-CH"/>
+        </w:rPr>
+        <w:t>}}</w:t>
       </w:r>
     </w:p>
     <w:p>
       <w:pPr>
-        <w:jc w:val="right"/>
         <w:rPr>
           <w:lang w:val="en-CH"/>
         </w:rPr>
@@ -46,19 +65,13 @@
         <w:rPr>
           <w:lang w:val="en-CH"/>
         </w:rPr>
-        <w:t>Recepient</w:t>
-      </w:r>
-      <w:r>
-        <w:rPr>
-          <w:lang w:val="en-CH"/>
-        </w:rPr>
-        <w:t>First</w:t>
-      </w:r>
-      <w:r>
-        <w:rPr>
-          <w:lang w:val="en-CH"/>
-        </w:rPr>
-        <w:t>Name</w:t>
+        <w:t>Address</w:t>
+      </w:r>
+      <w:r>
+        <w:rPr>
+          <w:lang w:val="en-CH"/>
+        </w:rPr>
+        <w:t>PostalCode</w:t>
       </w:r>
       <w:proofErr w:type="spellEnd"/>
       <w:r>
@@ -84,19 +97,13 @@
         <w:rPr>
           <w:lang w:val="en-CH"/>
         </w:rPr>
-        <w:t>Recepient</w:t>
-      </w:r>
-      <w:r>
-        <w:rPr>
-          <w:lang w:val="en-CH"/>
-        </w:rPr>
-        <w:t>Last</w:t>
-      </w:r>
-      <w:r>
-        <w:rPr>
-          <w:lang w:val="en-CH"/>
-        </w:rPr>
-        <w:t>Name</w:t>
+        <w:t>Address</w:t>
+      </w:r>
+      <w:r>
+        <w:rPr>
+          <w:lang w:val="en-CH"/>
+        </w:rPr>
+        <w:t>City</w:t>
       </w:r>
       <w:proofErr w:type="spellEnd"/>
       <w:r>
@@ -108,41 +115,6 @@
     </w:p>
     <w:p>
       <w:pPr>
-        <w:jc w:val="right"/>
-        <w:rPr>
-          <w:lang w:val="en-CH"/>
-        </w:rPr>
-      </w:pPr>
-      <w:r>
-        <w:rPr>
-          <w:lang w:val="en-CH"/>
-        </w:rPr>
-        <w:t>{{</w:t>
-      </w:r>
-      <w:proofErr w:type="spellStart"/>
-      <w:r>
-        <w:rPr>
-          <w:lang w:val="en-CH"/>
-        </w:rPr>
-        <w:t>Recepient</w:t>
-      </w:r>
-      <w:r>
-        <w:rPr>
-          <w:lang w:val="en-CH"/>
-        </w:rPr>
-        <w:t>Address</w:t>
-      </w:r>
-      <w:proofErr w:type="spellEnd"/>
-      <w:r>
-        <w:rPr>
-          <w:lang w:val="en-CH"/>
-        </w:rPr>
-        <w:t>}}</w:t>
-      </w:r>
-    </w:p>
-    <w:p>
-      <w:pPr>
-        <w:jc w:val="right"/>
         <w:rPr>
           <w:lang w:val="en-CH"/>
         </w:rPr>
@@ -159,21 +131,71 @@
         <w:rPr>
           <w:lang w:val="en-CH"/>
         </w:rPr>
-        <w:t>Le {{</w:t>
-      </w:r>
-      <w:proofErr w:type="spellStart"/>
-      <w:r>
-        <w:rPr>
-          <w:lang w:val="en-CH"/>
-        </w:rPr>
-        <w:t>GenerationDate</w:t>
-      </w:r>
-      <w:proofErr w:type="spellEnd"/>
-      <w:r>
-        <w:rPr>
-          <w:lang w:val="en-CH"/>
-        </w:rPr>
-        <w:t>}},</w:t>
+        <w:t>{{</w:t>
+      </w:r>
+      <w:proofErr w:type="spellStart"/>
+      <w:r>
+        <w:rPr>
+          <w:lang w:val="en-CH"/>
+        </w:rPr>
+        <w:t>Recepient</w:t>
+      </w:r>
+      <w:r>
+        <w:rPr>
+          <w:lang w:val="en-CH"/>
+        </w:rPr>
+        <w:t>First</w:t>
+      </w:r>
+      <w:r>
+        <w:rPr>
+          <w:lang w:val="en-CH"/>
+        </w:rPr>
+        <w:t>Name</w:t>
+      </w:r>
+      <w:proofErr w:type="spellEnd"/>
+      <w:r>
+        <w:rPr>
+          <w:lang w:val="en-CH"/>
+        </w:rPr>
+        <w:t>}}</w:t>
+      </w:r>
+      <w:r>
+        <w:rPr>
+          <w:lang w:val="en-CH"/>
+        </w:rPr>
+        <w:t xml:space="preserve"> </w:t>
+      </w:r>
+      <w:r>
+        <w:rPr>
+          <w:lang w:val="en-CH"/>
+        </w:rPr>
+        <w:t>{{</w:t>
+      </w:r>
+      <w:proofErr w:type="spellStart"/>
+      <w:r>
+        <w:rPr>
+          <w:lang w:val="en-CH"/>
+        </w:rPr>
+        <w:t>Recepient</w:t>
+      </w:r>
+      <w:r>
+        <w:rPr>
+          <w:lang w:val="en-CH"/>
+        </w:rPr>
+        <w:t>Last</w:t>
+      </w:r>
+      <w:r>
+        <w:rPr>
+          <w:lang w:val="en-CH"/>
+        </w:rPr>
+        <w:t>Name</w:t>
+      </w:r>
+      <w:proofErr w:type="spellEnd"/>
+      <w:r>
+        <w:rPr>
+          <w:lang w:val="en-CH"/>
+        </w:rPr>
+        <w:t>}}</w:t>
       </w:r>
     </w:p>
     <w:p>
@@ -183,19 +205,42 @@
           <w:lang w:val="en-CH"/>
         </w:rPr>
       </w:pPr>
+      <w:r>
+        <w:rPr>
+          <w:lang w:val="en-CH"/>
+        </w:rPr>
+        <w:t>{{</w:t>
+      </w:r>
+      <w:proofErr w:type="spellStart"/>
+      <w:r>
+        <w:rPr>
+          <w:lang w:val="en-CH"/>
+        </w:rPr>
+        <w:t>Recepient</w:t>
+      </w:r>
+      <w:r>
+        <w:rPr>
+          <w:lang w:val="en-CH"/>
+        </w:rPr>
+        <w:t>AddressLane</w:t>
+      </w:r>
+      <w:proofErr w:type="spellEnd"/>
+      <w:r>
+        <w:rPr>
+          <w:lang w:val="en-CH"/>
+        </w:rPr>
+        <w:t>}}</w:t>
+      </w:r>
     </w:p>
     <w:p>
       <w:pPr>
-        <w:rPr>
-          <w:b/>
-          <w:bCs/>
+        <w:jc w:val="right"/>
+        <w:rPr>
           <w:lang w:val="en-CH"/>
         </w:rPr>
       </w:pPr>
       <w:r>
         <w:rPr>
-          <w:b/>
-          <w:bCs/>
           <w:lang w:val="en-CH"/>
         </w:rPr>
         <w:t>{{</w:t>
@@ -203,17 +248,27 @@
       <w:proofErr w:type="spellStart"/>
       <w:r>
         <w:rPr>
-          <w:b/>
-          <w:bCs/>
-          <w:lang w:val="en-CH"/>
-        </w:rPr>
-        <w:t>LetterSubject</w:t>
-      </w:r>
-      <w:proofErr w:type="spellEnd"/>
-      <w:r>
-        <w:rPr>
-          <w:b/>
-          <w:bCs/>
+          <w:lang w:val="en-CH"/>
+        </w:rPr>
+        <w:t>RecepientAddressPostalCode</w:t>
+      </w:r>
+      <w:proofErr w:type="spellEnd"/>
+      <w:r>
+        <w:rPr>
+          <w:lang w:val="en-CH"/>
+        </w:rPr>
+        <w:t>}} {{</w:t>
+      </w:r>
+      <w:proofErr w:type="spellStart"/>
+      <w:r>
+        <w:rPr>
+          <w:lang w:val="en-CH"/>
+        </w:rPr>
+        <w:t>RecepientAddressCity</w:t>
+      </w:r>
+      <w:proofErr w:type="spellEnd"/>
+      <w:r>
+        <w:rPr>
           <w:lang w:val="en-CH"/>
         </w:rPr>
         <w:t>}}</w:t>
@@ -221,6 +276,7 @@
     </w:p>
     <w:p>
       <w:pPr>
+        <w:jc w:val="right"/>
         <w:rPr>
           <w:lang w:val="en-CH"/>
         </w:rPr>
@@ -228,33 +284,15 @@
     </w:p>
     <w:p>
       <w:pPr>
+        <w:jc w:val="right"/>
         <w:rPr>
           <w:lang w:val="en-CH"/>
         </w:rPr>
       </w:pPr>
-      <w:r>
-        <w:rPr>
-          <w:lang w:val="en-CH"/>
-        </w:rPr>
-        <w:t>Monsieur {{</w:t>
-      </w:r>
-      <w:proofErr w:type="spellStart"/>
-      <w:r>
-        <w:rPr>
-          <w:lang w:val="en-CH"/>
-        </w:rPr>
-        <w:t>RecepientLastName</w:t>
-      </w:r>
-      <w:proofErr w:type="spellEnd"/>
-      <w:r>
-        <w:rPr>
-          <w:lang w:val="en-CH"/>
-        </w:rPr>
-        <w:t>}},</w:t>
-      </w:r>
     </w:p>
     <w:p>
       <w:pPr>
+        <w:jc w:val="right"/>
         <w:rPr>
           <w:lang w:val="en-CH"/>
         </w:rPr>
@@ -263,318 +301,422 @@
         <w:rPr>
           <w:lang w:val="en-CH"/>
         </w:rPr>
-        <w:t xml:space="preserve">Lorem ipsum </w:t>
-      </w:r>
-      <w:proofErr w:type="spellStart"/>
-      <w:r>
-        <w:rPr>
-          <w:lang w:val="en-CH"/>
-        </w:rPr>
-        <w:t>dolor</w:t>
-      </w:r>
-      <w:proofErr w:type="spellEnd"/>
-      <w:r>
-        <w:rPr>
-          <w:lang w:val="en-CH"/>
-        </w:rPr>
-        <w:t xml:space="preserve"> sit </w:t>
-      </w:r>
-      <w:proofErr w:type="spellStart"/>
-      <w:r>
-        <w:rPr>
-          <w:lang w:val="en-CH"/>
-        </w:rPr>
-        <w:t>amet</w:t>
-      </w:r>
-      <w:proofErr w:type="spellEnd"/>
-      <w:r>
-        <w:rPr>
-          <w:lang w:val="en-CH"/>
-        </w:rPr>
-        <w:t xml:space="preserve">, </w:t>
-      </w:r>
-      <w:proofErr w:type="spellStart"/>
-      <w:r>
-        <w:rPr>
-          <w:lang w:val="en-CH"/>
-        </w:rPr>
-        <w:t>consectetur</w:t>
-      </w:r>
-      <w:proofErr w:type="spellEnd"/>
-      <w:r>
-        <w:rPr>
-          <w:lang w:val="en-CH"/>
-        </w:rPr>
-        <w:t xml:space="preserve"> </w:t>
-      </w:r>
-      <w:proofErr w:type="spellStart"/>
-      <w:r>
-        <w:rPr>
-          <w:lang w:val="en-CH"/>
-        </w:rPr>
-        <w:t>adipiscing</w:t>
-      </w:r>
-      <w:proofErr w:type="spellEnd"/>
-      <w:r>
-        <w:rPr>
-          <w:lang w:val="en-CH"/>
-        </w:rPr>
-        <w:t xml:space="preserve"> </w:t>
-      </w:r>
-      <w:proofErr w:type="spellStart"/>
-      <w:r>
-        <w:rPr>
-          <w:lang w:val="en-CH"/>
-        </w:rPr>
-        <w:t>elit</w:t>
-      </w:r>
-      <w:proofErr w:type="spellEnd"/>
-      <w:r>
-        <w:rPr>
-          <w:lang w:val="en-CH"/>
-        </w:rPr>
-        <w:t xml:space="preserve">, </w:t>
-      </w:r>
-      <w:proofErr w:type="spellStart"/>
-      <w:r>
-        <w:rPr>
-          <w:lang w:val="en-CH"/>
-        </w:rPr>
-        <w:t>sed</w:t>
-      </w:r>
-      <w:proofErr w:type="spellEnd"/>
-      <w:r>
-        <w:rPr>
-          <w:lang w:val="en-CH"/>
-        </w:rPr>
-        <w:t xml:space="preserve"> do </w:t>
-      </w:r>
-      <w:proofErr w:type="spellStart"/>
-      <w:r>
-        <w:rPr>
-          <w:lang w:val="en-CH"/>
-        </w:rPr>
-        <w:t>eiusmod</w:t>
-      </w:r>
-      <w:proofErr w:type="spellEnd"/>
-      <w:r>
-        <w:rPr>
-          <w:lang w:val="en-CH"/>
-        </w:rPr>
-        <w:t xml:space="preserve"> </w:t>
-      </w:r>
-      <w:proofErr w:type="spellStart"/>
-      <w:r>
-        <w:rPr>
-          <w:lang w:val="en-CH"/>
-        </w:rPr>
-        <w:t>tempor</w:t>
-      </w:r>
-      <w:proofErr w:type="spellEnd"/>
-      <w:r>
-        <w:rPr>
-          <w:lang w:val="en-CH"/>
-        </w:rPr>
-        <w:t xml:space="preserve"> </w:t>
-      </w:r>
-      <w:proofErr w:type="spellStart"/>
-      <w:r>
-        <w:rPr>
-          <w:lang w:val="en-CH"/>
-        </w:rPr>
-        <w:t>incididunt</w:t>
-      </w:r>
-      <w:proofErr w:type="spellEnd"/>
-      <w:r>
-        <w:rPr>
-          <w:lang w:val="en-CH"/>
-        </w:rPr>
-        <w:t xml:space="preserve"> </w:t>
-      </w:r>
-      <w:proofErr w:type="spellStart"/>
-      <w:r>
-        <w:rPr>
-          <w:lang w:val="en-CH"/>
-        </w:rPr>
-        <w:t>ut</w:t>
-      </w:r>
-      <w:proofErr w:type="spellEnd"/>
-      <w:r>
-        <w:rPr>
-          <w:lang w:val="en-CH"/>
-        </w:rPr>
-        <w:t xml:space="preserve"> labore et dolore magna </w:t>
-      </w:r>
-      <w:proofErr w:type="spellStart"/>
-      <w:r>
-        <w:rPr>
-          <w:lang w:val="en-CH"/>
-        </w:rPr>
-        <w:t>aliqua</w:t>
-      </w:r>
-      <w:proofErr w:type="spellEnd"/>
-      <w:r>
-        <w:rPr>
-          <w:lang w:val="en-CH"/>
-        </w:rPr>
-        <w:t xml:space="preserve">. Ut </w:t>
-      </w:r>
-      <w:proofErr w:type="spellStart"/>
-      <w:r>
-        <w:rPr>
-          <w:lang w:val="en-CH"/>
-        </w:rPr>
-        <w:t>enim</w:t>
-      </w:r>
-      <w:proofErr w:type="spellEnd"/>
-      <w:r>
-        <w:rPr>
-          <w:lang w:val="en-CH"/>
-        </w:rPr>
-        <w:t xml:space="preserve"> ad minim </w:t>
-      </w:r>
-      <w:proofErr w:type="spellStart"/>
-      <w:r>
-        <w:rPr>
-          <w:lang w:val="en-CH"/>
-        </w:rPr>
-        <w:t>veniam</w:t>
-      </w:r>
-      <w:proofErr w:type="spellEnd"/>
-      <w:r>
-        <w:rPr>
-          <w:lang w:val="en-CH"/>
-        </w:rPr>
-        <w:t xml:space="preserve">, </w:t>
-      </w:r>
-      <w:proofErr w:type="spellStart"/>
-      <w:r>
-        <w:rPr>
-          <w:lang w:val="en-CH"/>
-        </w:rPr>
-        <w:t>quis</w:t>
-      </w:r>
-      <w:proofErr w:type="spellEnd"/>
-      <w:r>
-        <w:rPr>
-          <w:lang w:val="en-CH"/>
-        </w:rPr>
-        <w:t xml:space="preserve"> </w:t>
-      </w:r>
-      <w:proofErr w:type="spellStart"/>
-      <w:r>
-        <w:rPr>
-          <w:lang w:val="en-CH"/>
-        </w:rPr>
-        <w:t>nostrud</w:t>
-      </w:r>
-      <w:proofErr w:type="spellEnd"/>
-      <w:r>
-        <w:rPr>
-          <w:lang w:val="en-CH"/>
-        </w:rPr>
-        <w:t xml:space="preserve"> exercitation </w:t>
-      </w:r>
-      <w:proofErr w:type="spellStart"/>
-      <w:r>
-        <w:rPr>
-          <w:lang w:val="en-CH"/>
-        </w:rPr>
-        <w:t>ullamco</w:t>
-      </w:r>
-      <w:proofErr w:type="spellEnd"/>
-      <w:r>
-        <w:rPr>
-          <w:lang w:val="en-CH"/>
-        </w:rPr>
-        <w:t xml:space="preserve"> </w:t>
-      </w:r>
-      <w:proofErr w:type="spellStart"/>
-      <w:r>
-        <w:rPr>
-          <w:lang w:val="en-CH"/>
-        </w:rPr>
-        <w:t>laboris</w:t>
-      </w:r>
-      <w:proofErr w:type="spellEnd"/>
-      <w:r>
-        <w:rPr>
-          <w:lang w:val="en-CH"/>
-        </w:rPr>
-        <w:t xml:space="preserve"> nisi </w:t>
-      </w:r>
-      <w:proofErr w:type="spellStart"/>
-      <w:r>
-        <w:rPr>
-          <w:lang w:val="en-CH"/>
-        </w:rPr>
-        <w:t>ut</w:t>
-      </w:r>
-      <w:proofErr w:type="spellEnd"/>
-      <w:r>
-        <w:rPr>
-          <w:lang w:val="en-CH"/>
-        </w:rPr>
-        <w:t xml:space="preserve"> </w:t>
-      </w:r>
-      <w:proofErr w:type="spellStart"/>
-      <w:r>
-        <w:rPr>
-          <w:lang w:val="en-CH"/>
-        </w:rPr>
-        <w:t>aliquip</w:t>
-      </w:r>
-      <w:proofErr w:type="spellEnd"/>
-      <w:r>
-        <w:rPr>
-          <w:lang w:val="en-CH"/>
-        </w:rPr>
-        <w:t xml:space="preserve"> ex </w:t>
-      </w:r>
-      <w:proofErr w:type="spellStart"/>
-      <w:r>
-        <w:rPr>
-          <w:lang w:val="en-CH"/>
-        </w:rPr>
-        <w:t>ea</w:t>
-      </w:r>
-      <w:proofErr w:type="spellEnd"/>
-      <w:r>
-        <w:rPr>
-          <w:lang w:val="en-CH"/>
-        </w:rPr>
-        <w:t xml:space="preserve"> </w:t>
-      </w:r>
-      <w:proofErr w:type="spellStart"/>
-      <w:r>
-        <w:rPr>
-          <w:lang w:val="en-CH"/>
-        </w:rPr>
-        <w:t>commodo</w:t>
-      </w:r>
-      <w:proofErr w:type="spellEnd"/>
-      <w:r>
-        <w:rPr>
-          <w:lang w:val="en-CH"/>
-        </w:rPr>
-        <w:t xml:space="preserve"> </w:t>
-      </w:r>
-      <w:proofErr w:type="spellStart"/>
-      <w:r>
-        <w:rPr>
-          <w:lang w:val="en-CH"/>
-        </w:rPr>
-        <w:t>consequat</w:t>
-      </w:r>
-      <w:proofErr w:type="spellEnd"/>
-      <w:r>
-        <w:rPr>
-          <w:lang w:val="en-CH"/>
-        </w:rPr>
-        <w:t xml:space="preserve">. </w:t>
+        <w:t>Le {{</w:t>
+      </w:r>
+      <w:proofErr w:type="spellStart"/>
+      <w:r>
+        <w:rPr>
+          <w:lang w:val="en-CH"/>
+        </w:rPr>
+        <w:t>GenerationDate</w:t>
+      </w:r>
+      <w:proofErr w:type="spellEnd"/>
+      <w:r>
+        <w:rPr>
+          <w:lang w:val="en-CH"/>
+        </w:rPr>
+        <w:t>}},</w:t>
       </w:r>
     </w:p>
     <w:p>
+      <w:pPr>
+        <w:jc w:val="right"/>
+        <w:rPr>
+          <w:lang w:val="en-CH"/>
+        </w:rPr>
+      </w:pPr>
+    </w:p>
+    <w:p>
+      <w:pPr>
+        <w:rPr>
+          <w:b/>
+          <w:bCs/>
+          <w:lang w:val="en-CH"/>
+        </w:rPr>
+      </w:pPr>
+      <w:r>
+        <w:rPr>
+          <w:b/>
+          <w:bCs/>
+          <w:lang w:val="en-CH"/>
+        </w:rPr>
+        <w:t>{{</w:t>
+      </w:r>
+      <w:proofErr w:type="spellStart"/>
+      <w:r>
+        <w:rPr>
+          <w:b/>
+          <w:bCs/>
+          <w:lang w:val="en-CH"/>
+        </w:rPr>
+        <w:t>LetterSubject</w:t>
+      </w:r>
+      <w:proofErr w:type="spellEnd"/>
+      <w:r>
+        <w:rPr>
+          <w:b/>
+          <w:bCs/>
+          <w:lang w:val="en-CH"/>
+        </w:rPr>
+        <w:t>}}</w:t>
+      </w:r>
+    </w:p>
+    <w:p>
+      <w:pPr>
+        <w:rPr>
+          <w:lang w:val="en-CH"/>
+        </w:rPr>
+      </w:pPr>
+    </w:p>
+    <w:p>
+      <w:pPr>
+        <w:rPr>
+          <w:lang w:val="en-CH"/>
+        </w:rPr>
+      </w:pPr>
+      <w:r>
+        <w:rPr>
+          <w:lang w:val="en-CH"/>
+        </w:rPr>
+        <w:t>Monsieur {{</w:t>
+      </w:r>
+      <w:proofErr w:type="spellStart"/>
+      <w:r>
+        <w:rPr>
+          <w:lang w:val="en-CH"/>
+        </w:rPr>
+        <w:t>RecepientLastName</w:t>
+      </w:r>
+      <w:proofErr w:type="spellEnd"/>
+      <w:r>
+        <w:rPr>
+          <w:lang w:val="en-CH"/>
+        </w:rPr>
+        <w:t>}},</w:t>
+      </w:r>
+    </w:p>
+    <w:p>
+      <w:pPr>
+        <w:rPr>
+          <w:lang w:val="en-CH"/>
+        </w:rPr>
+      </w:pPr>
+      <w:r>
+        <w:rPr>
+          <w:lang w:val="en-CH"/>
+        </w:rPr>
+        <w:t xml:space="preserve">Lorem ipsum </w:t>
+      </w:r>
+      <w:proofErr w:type="spellStart"/>
+      <w:r>
+        <w:rPr>
+          <w:lang w:val="en-CH"/>
+        </w:rPr>
+        <w:t>dolor</w:t>
+      </w:r>
+      <w:proofErr w:type="spellEnd"/>
+      <w:r>
+        <w:rPr>
+          <w:lang w:val="en-CH"/>
+        </w:rPr>
+        <w:t xml:space="preserve"> sit </w:t>
+      </w:r>
+      <w:proofErr w:type="spellStart"/>
+      <w:r>
+        <w:rPr>
+          <w:lang w:val="en-CH"/>
+        </w:rPr>
+        <w:t>amet</w:t>
+      </w:r>
+      <w:proofErr w:type="spellEnd"/>
+      <w:r>
+        <w:rPr>
+          <w:lang w:val="en-CH"/>
+        </w:rPr>
+        <w:t xml:space="preserve">, </w:t>
+      </w:r>
+      <w:proofErr w:type="spellStart"/>
+      <w:r>
+        <w:rPr>
+          <w:lang w:val="en-CH"/>
+        </w:rPr>
+        <w:t>consectetur</w:t>
+      </w:r>
+      <w:proofErr w:type="spellEnd"/>
+      <w:r>
+        <w:rPr>
+          <w:lang w:val="en-CH"/>
+        </w:rPr>
+        <w:t xml:space="preserve"> </w:t>
+      </w:r>
+      <w:proofErr w:type="spellStart"/>
+      <w:r>
+        <w:rPr>
+          <w:lang w:val="en-CH"/>
+        </w:rPr>
+        <w:t>adipiscing</w:t>
+      </w:r>
+      <w:proofErr w:type="spellEnd"/>
+      <w:r>
+        <w:rPr>
+          <w:lang w:val="en-CH"/>
+        </w:rPr>
+        <w:t xml:space="preserve"> </w:t>
+      </w:r>
+      <w:proofErr w:type="spellStart"/>
+      <w:r>
+        <w:rPr>
+          <w:lang w:val="en-CH"/>
+        </w:rPr>
+        <w:t>elit</w:t>
+      </w:r>
+      <w:proofErr w:type="spellEnd"/>
+      <w:r>
+        <w:rPr>
+          <w:lang w:val="en-CH"/>
+        </w:rPr>
+        <w:t xml:space="preserve">, </w:t>
+      </w:r>
+      <w:proofErr w:type="spellStart"/>
+      <w:r>
+        <w:rPr>
+          <w:lang w:val="en-CH"/>
+        </w:rPr>
+        <w:t>sed</w:t>
+      </w:r>
+      <w:proofErr w:type="spellEnd"/>
+      <w:r>
+        <w:rPr>
+          <w:lang w:val="en-CH"/>
+        </w:rPr>
+        <w:t xml:space="preserve"> do </w:t>
+      </w:r>
+      <w:proofErr w:type="spellStart"/>
+      <w:r>
+        <w:rPr>
+          <w:lang w:val="en-CH"/>
+        </w:rPr>
+        <w:t>eiusmod</w:t>
+      </w:r>
+      <w:proofErr w:type="spellEnd"/>
+      <w:r>
+        <w:rPr>
+          <w:lang w:val="en-CH"/>
+        </w:rPr>
+        <w:t xml:space="preserve"> </w:t>
+      </w:r>
+      <w:proofErr w:type="spellStart"/>
+      <w:r>
+        <w:rPr>
+          <w:lang w:val="en-CH"/>
+        </w:rPr>
+        <w:t>tempor</w:t>
+      </w:r>
+      <w:proofErr w:type="spellEnd"/>
+      <w:r>
+        <w:rPr>
+          <w:lang w:val="en-CH"/>
+        </w:rPr>
+        <w:t xml:space="preserve"> </w:t>
+      </w:r>
+      <w:proofErr w:type="spellStart"/>
+      <w:r>
+        <w:rPr>
+          <w:lang w:val="en-CH"/>
+        </w:rPr>
+        <w:t>incididunt</w:t>
+      </w:r>
+      <w:proofErr w:type="spellEnd"/>
+      <w:r>
+        <w:rPr>
+          <w:lang w:val="en-CH"/>
+        </w:rPr>
+        <w:t xml:space="preserve"> </w:t>
+      </w:r>
+      <w:proofErr w:type="spellStart"/>
+      <w:r>
+        <w:rPr>
+          <w:lang w:val="en-CH"/>
+        </w:rPr>
+        <w:t>ut</w:t>
+      </w:r>
+      <w:proofErr w:type="spellEnd"/>
+      <w:r>
+        <w:rPr>
+          <w:lang w:val="en-CH"/>
+        </w:rPr>
+        <w:t xml:space="preserve"> labore et dolore magna </w:t>
+      </w:r>
+      <w:proofErr w:type="spellStart"/>
+      <w:r>
+        <w:rPr>
+          <w:lang w:val="en-CH"/>
+        </w:rPr>
+        <w:t>aliqua</w:t>
+      </w:r>
+      <w:proofErr w:type="spellEnd"/>
+      <w:r>
+        <w:rPr>
+          <w:lang w:val="en-CH"/>
+        </w:rPr>
+        <w:t xml:space="preserve">. Ut </w:t>
+      </w:r>
+      <w:proofErr w:type="spellStart"/>
+      <w:r>
+        <w:rPr>
+          <w:lang w:val="en-CH"/>
+        </w:rPr>
+        <w:t>enim</w:t>
+      </w:r>
+      <w:proofErr w:type="spellEnd"/>
+      <w:r>
+        <w:rPr>
+          <w:lang w:val="en-CH"/>
+        </w:rPr>
+        <w:t xml:space="preserve"> ad minim </w:t>
+      </w:r>
+      <w:proofErr w:type="spellStart"/>
+      <w:r>
+        <w:rPr>
+          <w:lang w:val="en-CH"/>
+        </w:rPr>
+        <w:t>veniam</w:t>
+      </w:r>
+      <w:proofErr w:type="spellEnd"/>
+      <w:r>
+        <w:rPr>
+          <w:lang w:val="en-CH"/>
+        </w:rPr>
+        <w:t xml:space="preserve">, </w:t>
+      </w:r>
+      <w:proofErr w:type="spellStart"/>
+      <w:r>
+        <w:rPr>
+          <w:lang w:val="en-CH"/>
+        </w:rPr>
+        <w:t>quis</w:t>
+      </w:r>
+      <w:proofErr w:type="spellEnd"/>
+      <w:r>
+        <w:rPr>
+          <w:lang w:val="en-CH"/>
+        </w:rPr>
+        <w:t xml:space="preserve"> </w:t>
+      </w:r>
+      <w:proofErr w:type="spellStart"/>
+      <w:r>
+        <w:rPr>
+          <w:lang w:val="en-CH"/>
+        </w:rPr>
+        <w:t>nostrud</w:t>
+      </w:r>
+      <w:proofErr w:type="spellEnd"/>
+      <w:r>
+        <w:rPr>
+          <w:lang w:val="en-CH"/>
+        </w:rPr>
+        <w:t xml:space="preserve"> exercitation </w:t>
+      </w:r>
+      <w:proofErr w:type="spellStart"/>
+      <w:r>
+        <w:rPr>
+          <w:lang w:val="en-CH"/>
+        </w:rPr>
+        <w:t>ullamco</w:t>
+      </w:r>
+      <w:proofErr w:type="spellEnd"/>
+      <w:r>
+        <w:rPr>
+          <w:lang w:val="en-CH"/>
+        </w:rPr>
+        <w:t xml:space="preserve"> </w:t>
+      </w:r>
+      <w:proofErr w:type="spellStart"/>
+      <w:r>
+        <w:rPr>
+          <w:lang w:val="en-CH"/>
+        </w:rPr>
+        <w:t>laboris</w:t>
+      </w:r>
+      <w:proofErr w:type="spellEnd"/>
+      <w:r>
+        <w:rPr>
+          <w:lang w:val="en-CH"/>
+        </w:rPr>
+        <w:t xml:space="preserve"> nisi </w:t>
+      </w:r>
+      <w:proofErr w:type="spellStart"/>
+      <w:r>
+        <w:rPr>
+          <w:lang w:val="en-CH"/>
+        </w:rPr>
+        <w:t>ut</w:t>
+      </w:r>
+      <w:proofErr w:type="spellEnd"/>
+      <w:r>
+        <w:rPr>
+          <w:lang w:val="en-CH"/>
+        </w:rPr>
+        <w:t xml:space="preserve"> </w:t>
+      </w:r>
+      <w:proofErr w:type="spellStart"/>
+      <w:r>
+        <w:rPr>
+          <w:lang w:val="en-CH"/>
+        </w:rPr>
+        <w:t>aliquip</w:t>
+      </w:r>
+      <w:proofErr w:type="spellEnd"/>
+      <w:r>
+        <w:rPr>
+          <w:lang w:val="en-CH"/>
+        </w:rPr>
+        <w:t xml:space="preserve"> ex </w:t>
+      </w:r>
+      <w:proofErr w:type="spellStart"/>
+      <w:r>
+        <w:rPr>
+          <w:lang w:val="en-CH"/>
+        </w:rPr>
+        <w:t>ea</w:t>
+      </w:r>
+      <w:proofErr w:type="spellEnd"/>
+      <w:r>
+        <w:rPr>
+          <w:lang w:val="en-CH"/>
+        </w:rPr>
+        <w:t xml:space="preserve"> </w:t>
+      </w:r>
+      <w:proofErr w:type="spellStart"/>
+      <w:r>
+        <w:rPr>
+          <w:lang w:val="en-CH"/>
+        </w:rPr>
+        <w:t>commodo</w:t>
+      </w:r>
+      <w:proofErr w:type="spellEnd"/>
+      <w:r>
+        <w:rPr>
+          <w:lang w:val="en-CH"/>
+        </w:rPr>
+        <w:t xml:space="preserve"> </w:t>
+      </w:r>
+      <w:proofErr w:type="spellStart"/>
+      <w:r>
+        <w:rPr>
+          <w:lang w:val="en-CH"/>
+        </w:rPr>
+        <w:t>consequat</w:t>
+      </w:r>
+      <w:proofErr w:type="spellEnd"/>
+      <w:r>
+        <w:rPr>
+          <w:lang w:val="en-CH"/>
+        </w:rPr>
+        <w:t xml:space="preserve">. </w:t>
+      </w:r>
+    </w:p>
+    <w:p>
       <w:r>
         <w:t xml:space="preserve">Duis </w:t>
       </w:r>
@@ -620,6 +762,7 @@
       </w:r>
       <w:r>
         <w:rPr>
+          <w:color w:val="FF0000"/>
           <w:highlight w:val="yellow"/>
           <w:lang w:val="en-CH"/>
         </w:rPr>
@@ -627,9 +770,16 @@
       </w:r>
       <w:r>
         <w:rPr>
-          <w:lang w:val="en-CH"/>
-        </w:rPr>
-        <w:t xml:space="preserve">}} </w:t>
+          <w:color w:val="FF0000"/>
+          <w:lang w:val="en-CH"/>
+        </w:rPr>
+        <w:t>}}</w:t>
+      </w:r>
+      <w:r>
+        <w:rPr>
+          <w:lang w:val="en-CH"/>
+        </w:rPr>
+        <w:t xml:space="preserve"> </w:t>
       </w:r>
       <w:proofErr w:type="spellStart"/>
       <w:r>

</xml_diff>